<commit_message>
Added some extra tweaks
</commit_message>
<xml_diff>
--- a/Uni_Web_Coursework_Overview.docx
+++ b/Uni_Web_Coursework_Overview.docx
@@ -204,7 +204,7 @@
           <w:highlight w:val="white"/>
           <w:rtl w:val="0"/>
         </w:rPr>
-        <w:t xml:space="preserve">Page to buy music products. </w:t>
+        <w:t xml:space="preserve">Page to buy music products. Add a button to make the font size smaller and a button to make the font size larger. </w:t>
       </w:r>
     </w:p>
     <w:p>
@@ -250,7 +250,7 @@
           <w:highlight w:val="white"/>
           <w:rtl w:val="0"/>
         </w:rPr>
-        <w:t xml:space="preserve">Editor's page.</w:t>
+        <w:t xml:space="preserve">Page Editor's page.</w:t>
       </w:r>
     </w:p>
     <w:p>

</xml_diff>